<commit_message>
Up Doc Data Comm
</commit_message>
<xml_diff>
--- a/conception/Plan Projet V1.docx
+++ b/conception/Plan Projet V1.docx
@@ -73,7 +73,7 @@
                               </a:ln>
                               <a:extLst>
                                 <a:ext uri="{C572A759-6A51-4108-AA02-DFA0A04FC94B}">
-                                  <ma14:wrappingTextBoxFlag xmlns:o="urn:schemas-microsoft-com:office:office" xmlns:v="urn:schemas-microsoft-com:vml" xmlns:w10="urn:schemas-microsoft-com:office:word" xmlns:w="http://schemas.openxmlformats.org/wordprocessingml/2006/main" xmlns:p="http://schemas.openxmlformats.org/presentationml/2006/main" xmlns="" xmlns:lc="http://schemas.openxmlformats.org/drawingml/2006/lockedCanvas" xmlns:ma14="http://schemas.microsoft.com/office/mac/drawingml/2011/main" xmlns:w16cid="http://schemas.microsoft.com/office/word/2016/wordml/cid" xmlns:am3d="http://schemas.microsoft.com/office/drawing/2017/model3d" xmlns:aink="http://schemas.microsoft.com/office/drawing/2016/ink" xmlns:cx8="http://schemas.microsoft.com/office/drawing/2016/5/14/chartex" xmlns:cx7="http://schemas.microsoft.com/office/drawing/2016/5/13/chartex" xmlns:cx6="http://schemas.microsoft.com/office/drawing/2016/5/12/chartex" xmlns:cx5="http://schemas.microsoft.com/office/drawing/2016/5/11/chartex" xmlns:cx4="http://schemas.microsoft.com/office/drawing/2016/5/10/chartex" xmlns:cx3="http://schemas.microsoft.com/office/drawing/2016/5/9/chartex" xmlns:cx2="http://schemas.microsoft.com/office/drawing/2015/10/21/chartex" val="1"/>
+                                  <ma14:wrappingTextBoxFlag xmlns:o="urn:schemas-microsoft-com:office:office" xmlns:v="urn:schemas-microsoft-com:vml" xmlns:w10="urn:schemas-microsoft-com:office:word" xmlns:w="http://schemas.openxmlformats.org/wordprocessingml/2006/main" xmlns:p="http://schemas.openxmlformats.org/presentationml/2006/main" xmlns="" xmlns:lc="http://schemas.openxmlformats.org/drawingml/2006/lockedCanvas" xmlns:ma14="http://schemas.microsoft.com/office/mac/drawingml/2011/main" xmlns:w16cid="http://schemas.microsoft.com/office/word/2016/wordml/cid" xmlns:am3d="http://schemas.microsoft.com/office/drawing/2017/model3d" xmlns:aink="http://schemas.microsoft.com/office/drawing/2016/ink" xmlns:cx8="http://schemas.microsoft.com/office/drawing/2016/5/14/chartex" xmlns:cx7="http://schemas.microsoft.com/office/drawing/2016/5/13/chartex" xmlns:cx6="http://schemas.microsoft.com/office/drawing/2016/5/12/chartex" xmlns:cx5="http://schemas.microsoft.com/office/drawing/2016/5/11/chartex" xmlns:cx4="http://schemas.microsoft.com/office/drawing/2016/5/10/chartex" xmlns:cx3="http://schemas.microsoft.com/office/drawing/2016/5/9/chartex" xmlns:cx2="http://schemas.microsoft.com/office/drawing/2015/10/21/chartex" xmlns:arto="http://schemas.microsoft.com/office/word/2006/arto" val="1"/>
                                 </a:ext>
                               </a:extLst>
                             </wps:spPr>
@@ -82,15 +82,20 @@
                                 <w:p>
                                   <w:pPr>
                                     <w:pStyle w:val="Logo"/>
+                                    <w:rPr>
+                                      <w:rFonts w:ascii="BeaufortforLOL-Bold" w:hAnsi="BeaufortforLOL-Bold" w:cs="BeaufortforLOL-Bold"/>
+                                    </w:rPr>
                                   </w:pPr>
                                   <w:r>
                                     <w:rPr>
+                                      <w:rFonts w:ascii="BeaufortforLOL-Bold" w:hAnsi="BeaufortforLOL-Bold" w:cs="BeaufortforLOL-Bold"/>
                                       <w:lang w:bidi="fr-FR"/>
                                     </w:rPr>
                                     <w:t>Plan projet v</w:t>
                                   </w:r>
                                   <w:r>
                                     <w:rPr>
+                                      <w:rFonts w:ascii="BeaufortforLOL-Bold" w:hAnsi="BeaufortforLOL-Bold" w:cs="BeaufortforLOL-Bold"/>
                                       <w:lang w:bidi="fr-FR"/>
                                     </w:rPr>
                                     <w:t>1 - LCSC</w:t>
@@ -116,15 +121,20 @@
                           <w:p>
                             <w:pPr>
                               <w:pStyle w:val="Logo"/>
+                              <w:rPr>
+                                <w:rFonts w:ascii="BeaufortforLOL-Bold" w:hAnsi="BeaufortforLOL-Bold" w:cs="BeaufortforLOL-Bold"/>
+                              </w:rPr>
                             </w:pPr>
                             <w:r>
                               <w:rPr>
+                                <w:rFonts w:ascii="BeaufortforLOL-Bold" w:hAnsi="BeaufortforLOL-Bold" w:cs="BeaufortforLOL-Bold"/>
                                 <w:lang w:bidi="fr-FR"/>
                               </w:rPr>
                               <w:t>Plan projet v</w:t>
                             </w:r>
                             <w:r>
                               <w:rPr>
+                                <w:rFonts w:ascii="BeaufortforLOL-Bold" w:hAnsi="BeaufortforLOL-Bold" w:cs="BeaufortforLOL-Bold"/>
                                 <w:lang w:bidi="fr-FR"/>
                               </w:rPr>
                               <w:t>1 - LCSC</w:t>
@@ -165,6 +175,7 @@
             <w:pPr>
               <w:pStyle w:val="Coordonnes"/>
               <w:rPr>
+                <w:rFonts w:ascii="BeaufortforLOL-Bold" w:hAnsi="BeaufortforLOL-Bold" w:cs="BeaufortforLOL-Bold"/>
                 <w:b/>
                 <w:sz w:val="28"/>
                 <w:u w:val="single"/>
@@ -172,6 +183,7 @@
             </w:pPr>
             <w:r>
               <w:rPr>
+                <w:rFonts w:ascii="BeaufortforLOL-Bold" w:hAnsi="BeaufortforLOL-Bold" w:cs="BeaufortforLOL-Bold"/>
                 <w:b/>
                 <w:sz w:val="28"/>
                 <w:u w:val="single"/>
@@ -180,6 +192,7 @@
             </w:r>
             <w:r>
               <w:rPr>
+                <w:rFonts w:ascii="BeaufortforLOL-Bold" w:hAnsi="BeaufortforLOL-Bold" w:cs="BeaufortforLOL-Bold"/>
                 <w:b/>
                 <w:sz w:val="28"/>
               </w:rPr>
@@ -187,6 +200,7 @@
             </w:r>
             <w:r>
               <w:rPr>
+                <w:rFonts w:ascii="BeaufortforLOL-Bold" w:hAnsi="BeaufortforLOL-Bold" w:cs="BeaufortforLOL-Bold"/>
                 <w:b/>
                 <w:sz w:val="28"/>
                 <w:u w:val="single"/>
@@ -197,40 +211,82 @@
           <w:p>
             <w:pPr>
               <w:pStyle w:val="Coordonnes"/>
+              <w:rPr>
+                <w:rFonts w:ascii="BeaufortforLOL-Bold" w:hAnsi="BeaufortforLOL-Bold" w:cs="BeaufortforLOL-Bold"/>
+              </w:rPr>
             </w:pPr>
             <w:r>
-              <w:t>Dany NEANG,                        Gilles LEPINARD</w:t>
+              <w:rPr>
+                <w:rFonts w:ascii="BeaufortforLOL-Bold" w:hAnsi="BeaufortforLOL-Bold" w:cs="BeaufortforLOL-Bold"/>
+              </w:rPr>
+              <w:t>Dan</w:t>
+            </w:r>
+            <w:r>
+              <w:rPr>
+                <w:rFonts w:ascii="BeaufortforLOL-Bold" w:hAnsi="BeaufortforLOL-Bold" w:cs="BeaufortforLOL-Bold"/>
+              </w:rPr>
+              <w:t xml:space="preserve">y NEANG,                      </w:t>
+            </w:r>
+            <w:r>
+              <w:rPr>
+                <w:rFonts w:ascii="BeaufortforLOL-Bold" w:hAnsi="BeaufortforLOL-Bold" w:cs="BeaufortforLOL-Bold"/>
+              </w:rPr>
+              <w:t>Gilles LEPINARD</w:t>
             </w:r>
           </w:p>
           <w:p>
             <w:pPr>
               <w:pStyle w:val="Coordonnes"/>
+              <w:rPr>
+                <w:rFonts w:ascii="BeaufortforLOL-Bold" w:hAnsi="BeaufortforLOL-Bold" w:cs="BeaufortforLOL-Bold"/>
+              </w:rPr>
             </w:pPr>
             <w:r>
+              <w:rPr>
+                <w:rFonts w:ascii="BeaufortforLOL-Bold" w:hAnsi="BeaufortforLOL-Bold" w:cs="BeaufortforLOL-Bold"/>
+              </w:rPr>
               <w:t xml:space="preserve">Jérémie RODEZ, </w:t>
             </w:r>
           </w:p>
           <w:p>
             <w:pPr>
               <w:pStyle w:val="Coordonnes"/>
+              <w:rPr>
+                <w:rFonts w:ascii="BeaufortforLOL-Bold" w:hAnsi="BeaufortforLOL-Bold" w:cs="BeaufortforLOL-Bold"/>
+              </w:rPr>
             </w:pPr>
             <w:r>
+              <w:rPr>
+                <w:rFonts w:ascii="BeaufortforLOL-Bold" w:hAnsi="BeaufortforLOL-Bold" w:cs="BeaufortforLOL-Bold"/>
+              </w:rPr>
               <w:t xml:space="preserve">Mikael ALLANOS, </w:t>
             </w:r>
           </w:p>
           <w:p>
             <w:pPr>
               <w:pStyle w:val="Coordonnes"/>
+              <w:rPr>
+                <w:rFonts w:ascii="BeaufortforLOL-Bold" w:hAnsi="BeaufortforLOL-Bold" w:cs="BeaufortforLOL-Bold"/>
+              </w:rPr>
             </w:pPr>
             <w:r>
+              <w:rPr>
+                <w:rFonts w:ascii="BeaufortforLOL-Bold" w:hAnsi="BeaufortforLOL-Bold" w:cs="BeaufortforLOL-Bold"/>
+              </w:rPr>
               <w:t xml:space="preserve">Karim MOUSSAOUI, </w:t>
             </w:r>
           </w:p>
           <w:p>
             <w:pPr>
               <w:pStyle w:val="Coordonnes"/>
+              <w:rPr>
+                <w:rFonts w:ascii="BeaufortforLOL-Bold" w:hAnsi="BeaufortforLOL-Bold" w:cs="BeaufortforLOL-Bold"/>
+              </w:rPr>
             </w:pPr>
             <w:r>
+              <w:rPr>
+                <w:rFonts w:ascii="BeaufortforLOL-Bold" w:hAnsi="BeaufortforLOL-Bold" w:cs="BeaufortforLOL-Bold"/>
+              </w:rPr>
               <w:t>Fabien PEROT</w:t>
             </w:r>
           </w:p>
@@ -397,6 +453,17 @@
     </w:p>
     <w:sdt>
       <w:sdtPr>
+        <w:rPr>
+          <w:rFonts w:eastAsiaTheme="minorHAnsi" w:cs="BeaufortforLOL-Bold"/>
+          <w:b w:val="0"/>
+          <w:caps w:val="0"/>
+          <w:color w:val="595959" w:themeColor="text1" w:themeTint="A6"/>
+          <w:kern w:val="20"/>
+          <w:sz w:val="24"/>
+          <w:szCs w:val="20"/>
+          <w:u w:val="none"/>
+          <w:lang w:eastAsia="ja-JP"/>
+        </w:rPr>
         <w:id w:val="643694445"/>
         <w:docPartObj>
           <w:docPartGallery w:val="Table of Contents"/>
@@ -405,15 +472,8 @@
       </w:sdtPr>
       <w:sdtEndPr>
         <w:rPr>
-          <w:rFonts w:asciiTheme="minorHAnsi" w:eastAsiaTheme="minorHAnsi" w:hAnsiTheme="minorHAnsi" w:cstheme="minorBidi"/>
+          <w:rFonts w:asciiTheme="minorHAnsi" w:hAnsiTheme="minorHAnsi" w:cstheme="minorBidi"/>
           <w:bCs/>
-          <w:caps w:val="0"/>
-          <w:color w:val="595959" w:themeColor="text1" w:themeTint="A6"/>
-          <w:kern w:val="20"/>
-          <w:sz w:val="24"/>
-          <w:szCs w:val="20"/>
-          <w:u w:val="none"/>
-          <w:lang w:eastAsia="ja-JP"/>
         </w:rPr>
       </w:sdtEndPr>
       <w:sdtContent>
@@ -1657,8 +1717,6 @@
               <w:fldChar w:fldCharType="end"/>
             </w:r>
           </w:hyperlink>
-          <w:bookmarkStart w:id="0" w:name="_GoBack"/>
-          <w:bookmarkEnd w:id="0"/>
         </w:p>
         <w:p>
           <w:r>
@@ -1701,23 +1759,258 @@
       <w:pPr>
         <w:pStyle w:val="Titre1"/>
       </w:pPr>
-      <w:bookmarkStart w:id="1" w:name="_Toc95299245"/>
+      <w:bookmarkStart w:id="0" w:name="_Toc95299245"/>
       <w:r>
         <w:t>Caractéristiques du projet</w:t>
       </w:r>
+      <w:bookmarkEnd w:id="0"/>
+    </w:p>
+    <w:p>
+      <w:pPr>
+        <w:pStyle w:val="Sansinterligne"/>
+        <w:jc w:val="both"/>
+        <w:rPr>
+          <w:u w:val="single"/>
+        </w:rPr>
+      </w:pPr>
+      <w:r>
+        <w:rPr>
+          <w:u w:val="single"/>
+        </w:rPr>
+        <w:t xml:space="preserve">Contexte du projet : </w:t>
+      </w:r>
+    </w:p>
+    <w:p>
+      <w:pPr>
+        <w:pStyle w:val="Sansinterligne"/>
+        <w:jc w:val="both"/>
+      </w:pPr>
+      <w:r>
+        <w:t>L’UE projet faisant partie du cursus de notre master, a pour but de nous faire découvrir les différentes étapes à aborder pour développer un logiciel.</w:t>
+      </w:r>
+    </w:p>
+    <w:p>
+      <w:pPr>
+        <w:pStyle w:val="Sansinterligne"/>
+        <w:jc w:val="both"/>
+      </w:pPr>
+      <w:r>
+        <w:t>C’est ici, à travers un simulateur de course de voiliers, que nous allons assimiler des connaissances, afin de mieux appréhender les projets que nous pourrions réaliser dans notre cursus professionnel.</w:t>
+      </w:r>
+    </w:p>
+    <w:p>
+      <w:pPr>
+        <w:pStyle w:val="Sansinterligne"/>
+        <w:jc w:val="both"/>
+      </w:pPr>
+      <w:r>
+        <w:t>Ce projet a pour objectif d’administrer une course de voile virtuellement, cela serait une simulation du vent des globes par exemple.</w:t>
+      </w:r>
+    </w:p>
+    <w:p>
+      <w:pPr>
+        <w:pStyle w:val="Sansinterligne"/>
+        <w:jc w:val="both"/>
+      </w:pPr>
+      <w:r>
+        <w:t>Il y a donc plusieurs parties. Car il faut pouvoir visualiser, interagir, communiquer, crée des courses afin de réaliser cette simulation.</w:t>
+      </w:r>
+    </w:p>
+    <w:p>
+      <w:pPr>
+        <w:pStyle w:val="Sansinterligne"/>
+        <w:jc w:val="both"/>
+      </w:pPr>
+      <w:r>
+        <w:t>Notre encadrant a déjà réalisé une partie de son projet il y a quelque temps, mais il souhaitait le remettre à jour. Pour cela, notre groupe œuvre dessus.</w:t>
+      </w:r>
+    </w:p>
+    <w:p>
+      <w:pPr>
+        <w:pStyle w:val="Sansinterligne"/>
+        <w:jc w:val="both"/>
+      </w:pPr>
+      <w:r>
+        <w:t>Ce projet a aussi pour but d’être utilisable et réutilisable par tout un chacun, c’est pour cela que tout ce qui est réalisé est open source.</w:t>
+      </w:r>
+    </w:p>
+    <w:p>
+      <w:pPr>
+        <w:pStyle w:val="Sansinterligne"/>
+        <w:jc w:val="both"/>
+      </w:pPr>
+    </w:p>
+    <w:p>
+      <w:pPr>
+        <w:pStyle w:val="Sansinterligne"/>
+        <w:jc w:val="both"/>
+      </w:pPr>
+      <w:r>
+        <w:t>Le simulateur de course de voiliers est structuré par différents points clef, il est constitué d’un "back log" ainsi que de réunion de présentation des différentes étapes du projet. Cela signifie que c’est un projet dit à façon. C’est aussi pour cela que nous avons ici qu’un seul client et qu’il n’existe pas de rôle générique, autant pour le client que pour les développeurs, dans ce projet.</w:t>
+      </w:r>
+      <w:bookmarkStart w:id="1" w:name="_GoBack"/>
       <w:bookmarkEnd w:id="1"/>
     </w:p>
     <w:p>
       <w:pPr>
+        <w:pStyle w:val="Sansinterligne"/>
+        <w:jc w:val="both"/>
+      </w:pPr>
+    </w:p>
+    <w:p>
+      <w:pPr>
+        <w:pStyle w:val="Sansinterligne"/>
+        <w:jc w:val="both"/>
+        <w:rPr>
+          <w:u w:val="single"/>
+        </w:rPr>
+      </w:pPr>
+      <w:r>
+        <w:rPr>
+          <w:u w:val="single"/>
+        </w:rPr>
+        <w:t>Parties prenantes :</w:t>
+      </w:r>
+    </w:p>
+    <w:p>
+      <w:pPr>
+        <w:pStyle w:val="Sansinterligne"/>
+        <w:jc w:val="both"/>
+      </w:pPr>
+      <w:r>
+        <w:t>Le simulateur de voilier, comme nous aimons l’appeler, est développés par Dany NEANG, Jérémie RODEZ, Mikael ALLANOS, Karim MOUSSAOUI et Fabien PEROT. Plusieurs personnes nous accompagnent tout au long de ce projet, notamment notre client étant primordial au développement et au bon déroulement du projet, mais aussi différents enseignants de notre master réalisant des travaux dirigés, mais aussi nous initiant aux travaux de recherche.</w:t>
+      </w:r>
+    </w:p>
+    <w:p>
+      <w:pPr>
+        <w:pStyle w:val="Sansinterligne"/>
+        <w:jc w:val="both"/>
+      </w:pPr>
+    </w:p>
+    <w:p>
+      <w:pPr>
+        <w:pStyle w:val="Sansinterligne"/>
+        <w:jc w:val="both"/>
+      </w:pPr>
+      <w:r>
+        <w:t>Tout d’abord, le client cherche à réaliser son projet avec plusieurs contraintes spécifiques étant noté dans le "back log" mais aussi, il faut réaliser plusieurs livrables, version, de ce projet.</w:t>
+      </w:r>
+    </w:p>
+    <w:p>
+      <w:pPr>
+        <w:pStyle w:val="Sansinterligne"/>
+        <w:jc w:val="both"/>
+      </w:pPr>
+      <w:r>
+        <w:t>Nos enseignants, pour réaliser un suivi, ont mis en place un document sur lequel nous devons nous baser afin de réaliser ce "plan projet", il nous faudra aussi préparer une soutenance.</w:t>
+      </w:r>
+    </w:p>
+    <w:p>
+      <w:pPr>
+        <w:pStyle w:val="Sansinterligne"/>
+        <w:jc w:val="both"/>
+      </w:pPr>
+      <w:r>
+        <w:t>Il est important pour l’initiation aux travaux de recherche de mettre en place plusieurs livrables sous la forme d’un poster, d’un rapport, d’un "easy chair" mais aussi d’une soutenance.</w:t>
+      </w:r>
+    </w:p>
+    <w:p>
+      <w:pPr>
+        <w:pStyle w:val="Sansinterligne"/>
+        <w:jc w:val="both"/>
+        <w:rPr>
+          <w:color w:val="FF0000"/>
+        </w:rPr>
+      </w:pPr>
+      <w:r>
+        <w:rPr>
+          <w:color w:val="FF0000"/>
+        </w:rPr>
+        <w:t>Pour le groupe</w:t>
+      </w:r>
+    </w:p>
+    <w:p>
+      <w:pPr>
+        <w:pStyle w:val="Sansinterligne"/>
+        <w:jc w:val="both"/>
+        <w:rPr>
+          <w:color w:val="FF0000"/>
+        </w:rPr>
+      </w:pPr>
+    </w:p>
+    <w:p>
+      <w:pPr>
+        <w:pStyle w:val="Sansinterligne"/>
+        <w:jc w:val="both"/>
+        <w:rPr>
+          <w:u w:val="single"/>
+        </w:rPr>
+      </w:pPr>
+      <w:r>
+        <w:rPr>
+          <w:u w:val="single"/>
+        </w:rPr>
+        <w:t>Les besoins :</w:t>
+      </w:r>
+    </w:p>
+    <w:p>
+      <w:pPr>
+        <w:pStyle w:val="Sansinterligne"/>
+        <w:jc w:val="both"/>
+        <w:rPr>
+          <w:u w:val="single"/>
+        </w:rPr>
+      </w:pPr>
+    </w:p>
+    <w:p>
+      <w:pPr>
+        <w:pStyle w:val="Sansinterligne"/>
+        <w:jc w:val="both"/>
+        <w:rPr>
+          <w:color w:val="auto"/>
+        </w:rPr>
+      </w:pPr>
+    </w:p>
+    <w:p>
+      <w:pPr>
+        <w:pStyle w:val="Sansinterligne"/>
+        <w:jc w:val="both"/>
+      </w:pPr>
+    </w:p>
+    <w:p>
+      <w:pPr>
+        <w:ind w:left="0"/>
+      </w:pPr>
+    </w:p>
+    <w:p/>
+    <w:p>
+      <w:pPr>
         <w:pStyle w:val="Titre1"/>
       </w:pPr>
     </w:p>
     <w:p>
       <w:pPr>
-        <w:pStyle w:val="Titre1"/>
+        <w:spacing w:before="0" w:after="0"/>
+        <w:ind w:left="0" w:right="0"/>
+        <w:rPr>
+          <w:rFonts w:ascii="BeaufortforLOL-Bold" w:eastAsiaTheme="majorEastAsia" w:hAnsi="BeaufortforLOL-Bold" w:cstheme="majorBidi"/>
+          <w:b/>
+          <w:color w:val="17406D" w:themeColor="accent1"/>
+          <w:sz w:val="36"/>
+          <w:u w:val="single"/>
+        </w:rPr>
       </w:pPr>
       <w:bookmarkStart w:id="2" w:name="_Toc95299246"/>
       <w:r>
+        <w:br w:type="page"/>
+      </w:r>
+    </w:p>
+    <w:p>
+      <w:pPr>
+        <w:pStyle w:val="Titre1"/>
+      </w:pPr>
+      <w:r>
+        <w:lastRenderedPageBreak/>
         <w:t>Management de projet</w:t>
       </w:r>
       <w:bookmarkEnd w:id="2"/>
@@ -1912,9 +2205,15 @@
     <w:pPr>
       <w:pStyle w:val="Pieddepage"/>
       <w:jc w:val="right"/>
+      <w:rPr>
+        <w:rFonts w:ascii="BeaufortforLOL-Bold" w:hAnsi="BeaufortforLOL-Bold" w:cs="BeaufortforLOL-Bold"/>
+      </w:rPr>
     </w:pPr>
     <w:sdt>
       <w:sdtPr>
+        <w:rPr>
+          <w:rFonts w:ascii="BeaufortforLOL-Bold" w:hAnsi="BeaufortforLOL-Bold" w:cs="BeaufortforLOL-Bold"/>
+        </w:rPr>
         <w:id w:val="-903518285"/>
         <w:docPartObj>
           <w:docPartGallery w:val="Page Numbers (Bottom of Page)"/>
@@ -1924,6 +2223,9 @@
       <w:sdtContent>
         <w:sdt>
           <w:sdtPr>
+            <w:rPr>
+              <w:rFonts w:ascii="BeaufortforLOL-Bold" w:hAnsi="BeaufortforLOL-Bold" w:cs="BeaufortforLOL-Bold"/>
+            </w:rPr>
             <w:id w:val="-1769616900"/>
             <w:docPartObj>
               <w:docPartGallery w:val="Page Numbers (Top of Page)"/>
@@ -1932,10 +2234,14 @@
           </w:sdtPr>
           <w:sdtContent>
             <w:r>
+              <w:rPr>
+                <w:rFonts w:ascii="BeaufortforLOL-Bold" w:hAnsi="BeaufortforLOL-Bold" w:cs="BeaufortforLOL-Bold"/>
+              </w:rPr>
               <w:t xml:space="preserve">Page </w:t>
             </w:r>
             <w:r>
               <w:rPr>
+                <w:rFonts w:ascii="BeaufortforLOL-Bold" w:hAnsi="BeaufortforLOL-Bold" w:cs="BeaufortforLOL-Bold"/>
                 <w:b/>
                 <w:bCs/>
                 <w:szCs w:val="24"/>
@@ -1944,6 +2250,7 @@
             </w:r>
             <w:r>
               <w:rPr>
+                <w:rFonts w:ascii="BeaufortforLOL-Bold" w:hAnsi="BeaufortforLOL-Bold" w:cs="BeaufortforLOL-Bold"/>
                 <w:b/>
                 <w:bCs/>
               </w:rPr>
@@ -1951,6 +2258,7 @@
             </w:r>
             <w:r>
               <w:rPr>
+                <w:rFonts w:ascii="BeaufortforLOL-Bold" w:hAnsi="BeaufortforLOL-Bold" w:cs="BeaufortforLOL-Bold"/>
                 <w:b/>
                 <w:bCs/>
                 <w:szCs w:val="24"/>
@@ -1959,14 +2267,16 @@
             </w:r>
             <w:r>
               <w:rPr>
+                <w:rFonts w:ascii="BeaufortforLOL-Bold" w:hAnsi="BeaufortforLOL-Bold" w:cs="BeaufortforLOL-Bold"/>
                 <w:b/>
                 <w:bCs/>
                 <w:noProof/>
               </w:rPr>
-              <w:t>3</w:t>
-            </w:r>
-            <w:r>
-              <w:rPr>
+              <w:t>5</w:t>
+            </w:r>
+            <w:r>
+              <w:rPr>
+                <w:rFonts w:ascii="BeaufortforLOL-Bold" w:hAnsi="BeaufortforLOL-Bold" w:cs="BeaufortforLOL-Bold"/>
                 <w:b/>
                 <w:bCs/>
                 <w:szCs w:val="24"/>
@@ -1974,10 +2284,14 @@
               <w:fldChar w:fldCharType="end"/>
             </w:r>
             <w:r>
+              <w:rPr>
+                <w:rFonts w:ascii="BeaufortforLOL-Bold" w:hAnsi="BeaufortforLOL-Bold" w:cs="BeaufortforLOL-Bold"/>
+              </w:rPr>
               <w:t xml:space="preserve"> sur </w:t>
             </w:r>
             <w:r>
               <w:rPr>
+                <w:rFonts w:ascii="BeaufortforLOL-Bold" w:hAnsi="BeaufortforLOL-Bold" w:cs="BeaufortforLOL-Bold"/>
                 <w:b/>
                 <w:bCs/>
                 <w:szCs w:val="24"/>
@@ -1986,6 +2300,7 @@
             </w:r>
             <w:r>
               <w:rPr>
+                <w:rFonts w:ascii="BeaufortforLOL-Bold" w:hAnsi="BeaufortforLOL-Bold" w:cs="BeaufortforLOL-Bold"/>
                 <w:b/>
                 <w:bCs/>
               </w:rPr>
@@ -1993,6 +2308,7 @@
             </w:r>
             <w:r>
               <w:rPr>
+                <w:rFonts w:ascii="BeaufortforLOL-Bold" w:hAnsi="BeaufortforLOL-Bold" w:cs="BeaufortforLOL-Bold"/>
                 <w:b/>
                 <w:bCs/>
                 <w:szCs w:val="24"/>
@@ -2001,14 +2317,16 @@
             </w:r>
             <w:r>
               <w:rPr>
+                <w:rFonts w:ascii="BeaufortforLOL-Bold" w:hAnsi="BeaufortforLOL-Bold" w:cs="BeaufortforLOL-Bold"/>
                 <w:b/>
                 <w:bCs/>
                 <w:noProof/>
               </w:rPr>
-              <w:t>3</w:t>
-            </w:r>
-            <w:r>
-              <w:rPr>
+              <w:t>5</w:t>
+            </w:r>
+            <w:r>
+              <w:rPr>
+                <w:rFonts w:ascii="BeaufortforLOL-Bold" w:hAnsi="BeaufortforLOL-Bold" w:cs="BeaufortforLOL-Bold"/>
                 <w:b/>
                 <w:bCs/>
                 <w:szCs w:val="24"/>
@@ -2023,9 +2341,19 @@
   <w:p>
     <w:pPr>
       <w:pStyle w:val="Pieddepage"/>
+      <w:rPr>
+        <w:rFonts w:ascii="BeaufortforLOL-Bold" w:hAnsi="BeaufortforLOL-Bold" w:cs="BeaufortforLOL-Bold"/>
+      </w:rPr>
     </w:pPr>
     <w:r>
       <w:rPr>
+        <w:rFonts w:ascii="BeaufortforLOL-Bold" w:hAnsi="BeaufortforLOL-Bold" w:cs="BeaufortforLOL-Bold"/>
+      </w:rPr>
+      <w:t xml:space="preserve">LCSC </w:t>
+    </w:r>
+    <w:r>
+      <w:rPr>
+        <w:rFonts w:ascii="BeaufortforLOL-Bold" w:hAnsi="BeaufortforLOL-Bold" w:cs="BeaufortforLOL-Bold"/>
         <w:noProof/>
         <w:lang w:eastAsia="fr-FR"/>
       </w:rPr>
@@ -2556,7 +2884,7 @@
         </mc:Choice>
         <mc:Fallback>
           <w:pict>
-            <v:group w14:anchorId="009D7624" id="Graphisme 17" o:spid="_x0000_s1026" alt="Formes d’accentuation incurvées formant collectivement l’en-tête" style="position:absolute;margin-left:0;margin-top:-36.45pt;width:649.5pt;height:238.6pt;z-index:-251655168;mso-position-horizontal:left;mso-position-horizontal-relative:page;mso-width-relative:margin;mso-height-relative:margin" coordorigin="-71,-71" coordsize="60055,19240" o:gfxdata="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">
+            <v:group w14:anchorId="397281A6" id="Graphisme 17" o:spid="_x0000_s1026" alt="Formes d’accentuation incurvées formant collectivement l’en-tête" style="position:absolute;margin-left:0;margin-top:-36.45pt;width:649.5pt;height:238.6pt;z-index:-251655168;mso-position-horizontal:left;mso-position-horizontal-relative:page;mso-width-relative:margin;mso-height-relative:margin" coordorigin="-71,-71" coordsize="60055,19240" o:gfxdata="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">
               <v:shape id="Forme libre : Forme 20" o:spid="_x0000_s1027" style="position:absolute;left:21216;top:-71;width:38767;height:17620;visibility:visible;mso-wrap-style:square;v-text-anchor:middle" coordsize="3876675,1762125" o:gfxdata="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" path="m3869531,1359694v,,-489585,474345,-1509712,384810c1339691,1654969,936784,1180624,7144,1287304l7144,7144r3862387,l3869531,1359694xe" fillcolor="#009dd9 [3205]" stroked="f">
                 <v:stroke joinstyle="miter"/>
                 <v:path arrowok="t" o:connecttype="custom" o:connectlocs="3869531,1359694;2359819,1744504;7144,1287304;7144,7144;3869531,7144;3869531,1359694" o:connectangles="0,0,0,0,0,0"/>
@@ -3471,627 +3799,22 @@
       <w:u w:val="single"/>
     </w:rPr>
   </w:style>
-</w:styles>
-</file>
-
-<file path=word/glossary/document.xml><?xml version="1.0" encoding="utf-8"?>
-<w:glossaryDocument xmlns:wpc="http://schemas.microsoft.com/office/word/2010/wordprocessingCanvas" xmlns:cx="http://schemas.microsoft.com/office/drawing/2014/chartex" xmlns:cx1="http://schemas.microsoft.com/office/drawing/2015/9/8/chartex" xmlns:mc="http://schemas.openxmlformats.org/markup-compatibility/2006" xmlns:o="urn:schemas-microsoft-com:office:office" xmlns:r="http://schemas.openxmlformats.org/officeDocument/2006/relationships" xmlns:m="http://schemas.openxmlformats.org/officeDocument/2006/math" xmlns:v="urn:schemas-microsoft-com:vml" xmlns:wp14="http://schemas.microsoft.com/office/word/2010/wordprocessingDrawing" xmlns:wp="http://schemas.openxmlformats.org/drawingml/2006/wordprocessingDrawing" xmlns:w10="urn:schemas-microsoft-com:office:word" xmlns:w="http://schemas.openxmlformats.org/wordprocessingml/2006/main" xmlns:w14="http://schemas.microsoft.com/office/word/2010/wordml" xmlns:w15="http://schemas.microsoft.com/office/word/2012/wordml" xmlns:w16se="http://schemas.microsoft.com/office/word/2015/wordml/symex" xmlns:wpg="http://schemas.microsoft.com/office/word/2010/wordprocessingGroup" xmlns:wpi="http://schemas.microsoft.com/office/word/2010/wordprocessingInk" xmlns:wne="http://schemas.microsoft.com/office/word/2006/wordml" xmlns:wps="http://schemas.microsoft.com/office/word/2010/wordprocessingShape" mc:Ignorable="w14 w15 w16se wp14"/>
-</file>
-
-<file path=word/glossary/fontTable.xml><?xml version="1.0" encoding="utf-8"?>
-<w:fonts xmlns:mc="http://schemas.openxmlformats.org/markup-compatibility/2006" xmlns:r="http://schemas.openxmlformats.org/officeDocument/2006/relationships" xmlns:w="http://schemas.openxmlformats.org/wordprocessingml/2006/main" xmlns:w14="http://schemas.microsoft.com/office/word/2010/wordml" xmlns:w15="http://schemas.microsoft.com/office/word/2012/wordml" xmlns:w16se="http://schemas.microsoft.com/office/word/2015/wordml/symex" mc:Ignorable="w14 w15 w16se">
-  <w:font w:name="Franklin Gothic Book">
-    <w:panose1 w:val="020B0503020102020204"/>
-    <w:charset w:val="00"/>
-    <w:family w:val="swiss"/>
-    <w:pitch w:val="variable"/>
-    <w:sig w:usb0="00000287" w:usb1="00000000" w:usb2="00000000" w:usb3="00000000" w:csb0="0000009F" w:csb1="00000000"/>
-  </w:font>
-  <w:font w:name="HGGothicE">
-    <w:charset w:val="80"/>
-    <w:family w:val="modern"/>
-    <w:pitch w:val="fixed"/>
-    <w:sig w:usb0="E00002FF" w:usb1="6AC7FDFB" w:usb2="00000012" w:usb3="00000000" w:csb0="0002009F" w:csb1="00000000"/>
-  </w:font>
-  <w:font w:name="Times New Roman">
-    <w:panose1 w:val="02020603050405020304"/>
-    <w:charset w:val="00"/>
-    <w:family w:val="roman"/>
-    <w:pitch w:val="variable"/>
-    <w:sig w:usb0="E0002AFF" w:usb1="C0007843" w:usb2="00000009" w:usb3="00000000" w:csb0="000001FF" w:csb1="00000000"/>
-  </w:font>
-  <w:font w:name="BeaufortforLOL-Bold">
-    <w:panose1 w:val="02020803050000020004"/>
-    <w:charset w:val="00"/>
-    <w:family w:val="roman"/>
-    <w:pitch w:val="variable"/>
-    <w:sig w:usb0="A00002EF" w:usb1="4000204B" w:usb2="00000008" w:usb3="00000000" w:csb0="0000019F" w:csb1="00000000"/>
-  </w:font>
-  <w:font w:name="HGSoeiKakugothicUB">
-    <w:charset w:val="80"/>
-    <w:family w:val="modern"/>
-    <w:pitch w:val="fixed"/>
-    <w:sig w:usb0="E00002FF" w:usb1="6AC7FDFB" w:usb2="00000012" w:usb3="00000000" w:csb0="0002009F" w:csb1="00000000"/>
-  </w:font>
-  <w:font w:name="Calibri">
-    <w:panose1 w:val="020F0502020204030204"/>
-    <w:charset w:val="00"/>
-    <w:family w:val="swiss"/>
-    <w:pitch w:val="variable"/>
-    <w:sig w:usb0="E00002FF" w:usb1="4000ACFF" w:usb2="00000001" w:usb3="00000000" w:csb0="0000019F" w:csb1="00000000"/>
-  </w:font>
-  <w:font w:name="Franklin Gothic Medium">
-    <w:panose1 w:val="020B0603020102020204"/>
-    <w:charset w:val="00"/>
-    <w:family w:val="swiss"/>
-    <w:pitch w:val="variable"/>
-    <w:sig w:usb0="00000287" w:usb1="00000000" w:usb2="00000000" w:usb3="00000000" w:csb0="0000009F" w:csb1="00000000"/>
-  </w:font>
-  <w:font w:name="Calibri Light">
-    <w:panose1 w:val="020F0302020204030204"/>
-    <w:charset w:val="00"/>
-    <w:family w:val="swiss"/>
-    <w:pitch w:val="variable"/>
-    <w:sig w:usb0="A00002EF" w:usb1="4000207B" w:usb2="00000000" w:usb3="00000000" w:csb0="0000009F" w:csb1="00000000"/>
-  </w:font>
-</w:fonts>
-</file>
-
-<file path=word/glossary/settings.xml><?xml version="1.0" encoding="utf-8"?>
-<w:settings xmlns:mc="http://schemas.openxmlformats.org/markup-compatibility/2006" xmlns:o="urn:schemas-microsoft-com:office:office" xmlns:r="http://schemas.openxmlformats.org/officeDocument/2006/relationships" xmlns:m="http://schemas.openxmlformats.org/officeDocument/2006/math" xmlns:v="urn:schemas-microsoft-com:vml" xmlns:w10="urn:schemas-microsoft-com:office:word" xmlns:w="http://schemas.openxmlformats.org/wordprocessingml/2006/main" xmlns:w14="http://schemas.microsoft.com/office/word/2010/wordml" xmlns:w15="http://schemas.microsoft.com/office/word/2012/wordml" xmlns:w16se="http://schemas.microsoft.com/office/word/2015/wordml/symex" xmlns:sl="http://schemas.openxmlformats.org/schemaLibrary/2006/main" mc:Ignorable="w14 w15 w16se">
-  <w:view w:val="normal"/>
-  <w:defaultTabStop w:val="708"/>
-  <w:hyphenationZone w:val="425"/>
-  <w:characterSpacingControl w:val="doNotCompress"/>
-  <w:compat>
-    <w:useFELayout/>
-    <w:compatSetting w:name="compatibilityMode" w:uri="http://schemas.microsoft.com/office/word" w:val="15"/>
-    <w:compatSetting w:name="overrideTableStyleFontSizeAndJustification" w:uri="http://schemas.microsoft.com/office/word" w:val="1"/>
-    <w:compatSetting w:name="enableOpenTypeFeatures" w:uri="http://schemas.microsoft.com/office/word" w:val="1"/>
-    <w:compatSetting w:name="doNotFlipMirrorIndents" w:uri="http://schemas.microsoft.com/office/word" w:val="1"/>
-    <w:compatSetting w:name="differentiateMultirowTableHeaders" w:uri="http://schemas.microsoft.com/office/word" w:val="1"/>
-  </w:compat>
-  <w:rsids>
-    <w:rsidRoot w:val="002E2714"/>
-    <w:rsid w:val="002E2714"/>
-    <w:rsid w:val="003E347B"/>
-  </w:rsids>
-  <m:mathPr>
-    <m:mathFont m:val="Cambria Math"/>
-    <m:brkBin m:val="before"/>
-    <m:brkBinSub m:val="--"/>
-    <m:smallFrac m:val="0"/>
-    <m:dispDef/>
-    <m:lMargin m:val="0"/>
-    <m:rMargin m:val="0"/>
-    <m:defJc m:val="centerGroup"/>
-    <m:wrapIndent m:val="1440"/>
-    <m:intLim m:val="subSup"/>
-    <m:naryLim m:val="undOvr"/>
-  </m:mathPr>
-  <w:themeFontLang w:val="fr-FR"/>
-  <w:clrSchemeMapping w:bg1="light1" w:t1="dark1" w:bg2="light2" w:t2="dark2" w:accent1="accent1" w:accent2="accent2" w:accent3="accent3" w:accent4="accent4" w:accent5="accent5" w:accent6="accent6" w:hyperlink="hyperlink" w:followedHyperlink="followedHyperlink"/>
-  <w:decimalSymbol w:val=","/>
-  <w:listSeparator w:val=";"/>
-  <w15:chartTrackingRefBased/>
-</w:settings>
-</file>
-
-<file path=word/glossary/styles.xml><?xml version="1.0" encoding="utf-8"?>
-<w:styles xmlns:mc="http://schemas.openxmlformats.org/markup-compatibility/2006" xmlns:r="http://schemas.openxmlformats.org/officeDocument/2006/relationships" xmlns:w="http://schemas.openxmlformats.org/wordprocessingml/2006/main" xmlns:w14="http://schemas.microsoft.com/office/word/2010/wordml" xmlns:w15="http://schemas.microsoft.com/office/word/2012/wordml" xmlns:w16se="http://schemas.microsoft.com/office/word/2015/wordml/symex" mc:Ignorable="w14 w15 w16se">
-  <w:docDefaults>
-    <w:rPrDefault>
-      <w:rPr>
-        <w:rFonts w:asciiTheme="minorHAnsi" w:eastAsiaTheme="minorEastAsia" w:hAnsiTheme="minorHAnsi" w:cstheme="minorBidi"/>
-        <w:sz w:val="22"/>
-        <w:szCs w:val="22"/>
-        <w:lang w:val="fr-FR" w:eastAsia="fr-FR" w:bidi="ar-SA"/>
-      </w:rPr>
-    </w:rPrDefault>
-    <w:pPrDefault>
-      <w:pPr>
-        <w:spacing w:after="160" w:line="259" w:lineRule="auto"/>
-      </w:pPr>
-    </w:pPrDefault>
-  </w:docDefaults>
-  <w:latentStyles w:defLockedState="0" w:defUIPriority="99" w:defSemiHidden="0" w:defUnhideWhenUsed="0" w:defQFormat="0" w:count="371">
-    <w:lsdException w:name="Normal" w:uiPriority="0" w:qFormat="1"/>
-    <w:lsdException w:name="heading 1" w:uiPriority="9" w:qFormat="1"/>
-    <w:lsdException w:name="heading 2" w:semiHidden="1" w:uiPriority="9" w:unhideWhenUsed="1" w:qFormat="1"/>
-    <w:lsdException w:name="heading 3" w:semiHidden="1" w:uiPriority="9" w:unhideWhenUsed="1" w:qFormat="1"/>
-    <w:lsdException w:name="heading 4" w:semiHidden="1" w:uiPriority="9" w:unhideWhenUsed="1" w:qFormat="1"/>
-    <w:lsdException w:name="heading 5" w:semiHidden="1" w:uiPriority="9" w:unhideWhenUsed="1" w:qFormat="1"/>
-    <w:lsdException w:name="heading 6" w:semiHidden="1" w:uiPriority="9" w:unhideWhenUsed="1" w:qFormat="1"/>
-    <w:lsdException w:name="heading 7" w:semiHidden="1" w:uiPriority="9" w:unhideWhenUsed="1" w:qFormat="1"/>
-    <w:lsdException w:name="heading 8" w:semiHidden="1" w:uiPriority="9" w:unhideWhenUsed="1" w:qFormat="1"/>
-    <w:lsdException w:name="heading 9" w:semiHidden="1" w:uiPriority="9" w:unhideWhenUsed="1" w:qFormat="1"/>
-    <w:lsdException w:name="index 1" w:semiHidden="1" w:unhideWhenUsed="1"/>
-    <w:lsdException w:name="index 2" w:semiHidden="1" w:unhideWhenUsed="1"/>
-    <w:lsdException w:name="index 3" w:semiHidden="1" w:unhideWhenUsed="1"/>
-    <w:lsdException w:name="index 4" w:semiHidden="1" w:unhideWhenUsed="1"/>
-    <w:lsdException w:name="index 5" w:semiHidden="1" w:unhideWhenUsed="1"/>
-    <w:lsdException w:name="index 6" w:semiHidden="1" w:unhideWhenUsed="1"/>
-    <w:lsdException w:name="index 7" w:semiHidden="1" w:unhideWhenUsed="1"/>
-    <w:lsdException w:name="index 8" w:semiHidden="1" w:unhideWhenUsed="1"/>
-    <w:lsdException w:name="index 9" w:semiHidden="1" w:unhideWhenUsed="1"/>
-    <w:lsdException w:name="toc 1" w:semiHidden="1" w:uiPriority="39" w:unhideWhenUsed="1"/>
-    <w:lsdException w:name="toc 2" w:semiHidden="1" w:uiPriority="39" w:unhideWhenUsed="1"/>
-    <w:lsdException w:name="toc 3" w:semiHidden="1" w:uiPriority="39" w:unhideWhenUsed="1"/>
-    <w:lsdException w:name="toc 4" w:semiHidden="1" w:uiPriority="39" w:unhideWhenUsed="1"/>
-    <w:lsdException w:name="toc 5" w:semiHidden="1" w:uiPriority="39" w:unhideWhenUsed="1"/>
-    <w:lsdException w:name="toc 6" w:semiHidden="1" w:uiPriority="39" w:unhideWhenUsed="1"/>
-    <w:lsdException w:name="toc 7" w:semiHidden="1" w:uiPriority="39" w:unhideWhenUsed="1"/>
-    <w:lsdException w:name="toc 8" w:semiHidden="1" w:uiPriority="39" w:unhideWhenUsed="1"/>
-    <w:lsdException w:name="toc 9" w:semiHidden="1" w:uiPriority="39" w:unhideWhenUsed="1"/>
-    <w:lsdException w:name="Normal Indent" w:semiHidden="1" w:unhideWhenUsed="1"/>
-    <w:lsdException w:name="footnote text" w:semiHidden="1" w:unhideWhenUsed="1"/>
-    <w:lsdException w:name="annotation text" w:semiHidden="1" w:unhideWhenUsed="1"/>
-    <w:lsdException w:name="header" w:semiHidden="1" w:unhideWhenUsed="1"/>
-    <w:lsdException w:name="footer" w:semiHidden="1" w:unhideWhenUsed="1"/>
-    <w:lsdException w:name="index heading" w:semiHidden="1" w:unhideWhenUsed="1"/>
-    <w:lsdException w:name="caption" w:semiHidden="1" w:uiPriority="35" w:unhideWhenUsed="1" w:qFormat="1"/>
-    <w:lsdException w:name="table of figures" w:semiHidden="1" w:unhideWhenUsed="1"/>
-    <w:lsdException w:name="envelope address" w:semiHidden="1" w:unhideWhenUsed="1"/>
-    <w:lsdException w:name="envelope return" w:semiHidden="1" w:unhideWhenUsed="1"/>
-    <w:lsdException w:name="footnote reference" w:semiHidden="1" w:unhideWhenUsed="1"/>
-    <w:lsdException w:name="annotation reference" w:semiHidden="1" w:unhideWhenUsed="1"/>
-    <w:lsdException w:name="line number" w:semiHidden="1" w:unhideWhenUsed="1"/>
-    <w:lsdException w:name="page number" w:semiHidden="1" w:unhideWhenUsed="1"/>
-    <w:lsdException w:name="endnote reference" w:semiHidden="1" w:unhideWhenUsed="1"/>
-    <w:lsdException w:name="endnote text" w:semiHidden="1" w:unhideWhenUsed="1"/>
-    <w:lsdException w:name="table of authorities" w:semiHidden="1" w:unhideWhenUsed="1"/>
-    <w:lsdException w:name="macro" w:semiHidden="1" w:unhideWhenUsed="1"/>
-    <w:lsdException w:name="toa heading" w:semiHidden="1" w:unhideWhenUsed="1"/>
-    <w:lsdException w:name="List" w:semiHidden="1" w:unhideWhenUsed="1"/>
-    <w:lsdException w:name="List Bullet" w:semiHidden="1" w:unhideWhenUsed="1"/>
-    <w:lsdException w:name="List Number" w:semiHidden="1" w:unhideWhenUsed="1"/>
-    <w:lsdException w:name="List 2" w:semiHidden="1" w:unhideWhenUsed="1"/>
-    <w:lsdException w:name="List 3" w:semiHidden="1" w:unhideWhenUsed="1"/>
-    <w:lsdException w:name="List 4" w:semiHidden="1" w:unhideWhenUsed="1"/>
-    <w:lsdException w:name="List 5" w:semiHidden="1" w:unhideWhenUsed="1"/>
-    <w:lsdException w:name="List Bullet 2" w:semiHidden="1" w:unhideWhenUsed="1"/>
-    <w:lsdException w:name="List Bullet 3" w:semiHidden="1" w:unhideWhenUsed="1"/>
-    <w:lsdException w:name="List Bullet 4" w:semiHidden="1" w:unhideWhenUsed="1"/>
-    <w:lsdException w:name="List Bullet 5" w:semiHidden="1" w:unhideWhenUsed="1"/>
-    <w:lsdException w:name="List Number 2" w:semiHidden="1" w:unhideWhenUsed="1"/>
-    <w:lsdException w:name="List Number 3" w:semiHidden="1" w:unhideWhenUsed="1"/>
-    <w:lsdException w:name="List Number 4" w:semiHidden="1" w:unhideWhenUsed="1"/>
-    <w:lsdException w:name="List Number 5" w:semiHidden="1" w:unhideWhenUsed="1"/>
-    <w:lsdException w:name="Title" w:uiPriority="10" w:qFormat="1"/>
-    <w:lsdException w:name="Closing" w:semiHidden="1" w:unhideWhenUsed="1"/>
-    <w:lsdException w:name="Signature" w:semiHidden="1" w:unhideWhenUsed="1"/>
-    <w:lsdException w:name="Default Paragraph Font" w:semiHidden="1" w:uiPriority="1" w:unhideWhenUsed="1"/>
-    <w:lsdException w:name="Body Text" w:semiHidden="1" w:unhideWhenUsed="1"/>
-    <w:lsdException w:name="Body Text Indent" w:semiHidden="1" w:unhideWhenUsed="1"/>
-    <w:lsdException w:name="List Continue" w:semiHidden="1" w:unhideWhenUsed="1"/>
-    <w:lsdException w:name="List Continue 2" w:semiHidden="1" w:unhideWhenUsed="1"/>
-    <w:lsdException w:name="List Continue 3" w:semiHidden="1" w:unhideWhenUsed="1"/>
-    <w:lsdException w:name="List Continue 4" w:semiHidden="1" w:unhideWhenUsed="1"/>
-    <w:lsdException w:name="List Continue 5" w:semiHidden="1" w:unhideWhenUsed="1"/>
-    <w:lsdException w:name="Message Header" w:semiHidden="1" w:unhideWhenUsed="1"/>
-    <w:lsdException w:name="Subtitle" w:uiPriority="11" w:qFormat="1"/>
-    <w:lsdException w:name="Salutation" w:semiHidden="1" w:unhideWhenUsed="1"/>
-    <w:lsdException w:name="Date" w:semiHidden="1" w:unhideWhenUsed="1"/>
-    <w:lsdException w:name="Body Text First Indent" w:semiHidden="1" w:unhideWhenUsed="1"/>
-    <w:lsdException w:name="Body Text First Indent 2" w:semiHidden="1" w:unhideWhenUsed="1"/>
-    <w:lsdException w:name="Note Heading" w:semiHidden="1" w:unhideWhenUsed="1"/>
-    <w:lsdException w:name="Body Text 2" w:semiHidden="1" w:unhideWhenUsed="1"/>
-    <w:lsdException w:name="Body Text 3" w:semiHidden="1" w:unhideWhenUsed="1"/>
-    <w:lsdException w:name="Body Text Indent 2" w:semiHidden="1" w:unhideWhenUsed="1"/>
-    <w:lsdException w:name="Body Text Indent 3" w:semiHidden="1" w:unhideWhenUsed="1"/>
-    <w:lsdException w:name="Block Text" w:semiHidden="1" w:unhideWhenUsed="1"/>
-    <w:lsdException w:name="Hyperlink" w:semiHidden="1" w:unhideWhenUsed="1"/>
-    <w:lsdException w:name="FollowedHyperlink" w:semiHidden="1" w:unhideWhenUsed="1"/>
-    <w:lsdException w:name="Strong" w:uiPriority="1" w:qFormat="1"/>
-    <w:lsdException w:name="Emphasis" w:uiPriority="20" w:qFormat="1"/>
-    <w:lsdException w:name="Document Map" w:semiHidden="1" w:unhideWhenUsed="1"/>
-    <w:lsdException w:name="Plain Text" w:semiHidden="1" w:unhideWhenUsed="1"/>
-    <w:lsdException w:name="E-mail Signature" w:semiHidden="1" w:unhideWhenUsed="1"/>
-    <w:lsdException w:name="HTML Top of Form" w:semiHidden="1" w:unhideWhenUsed="1"/>
-    <w:lsdException w:name="HTML Bottom of Form" w:semiHidden="1" w:unhideWhenUsed="1"/>
-    <w:lsdException w:name="Normal (Web)" w:semiHidden="1" w:unhideWhenUsed="1"/>
-    <w:lsdException w:name="HTML Acronym" w:semiHidden="1" w:unhideWhenUsed="1"/>
-    <w:lsdException w:name="HTML Address" w:semiHidden="1" w:unhideWhenUsed="1"/>
-    <w:lsdException w:name="HTML Cite" w:semiHidden="1" w:unhideWhenUsed="1"/>
-    <w:lsdException w:name="HTML Code" w:semiHidden="1" w:unhideWhenUsed="1"/>
-    <w:lsdException w:name="HTML Definition" w:semiHidden="1" w:unhideWhenUsed="1"/>
-    <w:lsdException w:name="HTML Keyboard" w:semiHidden="1" w:unhideWhenUsed="1"/>
-    <w:lsdException w:name="HTML Preformatted" w:semiHidden="1" w:unhideWhenUsed="1"/>
-    <w:lsdException w:name="HTML Sample" w:semiHidden="1" w:unhideWhenUsed="1"/>
-    <w:lsdException w:name="HTML Typewriter" w:semiHidden="1" w:unhideWhenUsed="1"/>
-    <w:lsdException w:name="HTML Variable" w:semiHidden="1" w:unhideWhenUsed="1"/>
-    <w:lsdException w:name="Normal Table" w:semiHidden="1" w:unhideWhenUsed="1"/>
-    <w:lsdException w:name="annotation subject" w:semiHidden="1" w:unhideWhenUsed="1"/>
-    <w:lsdException w:name="No List" w:semiHidden="1" w:unhideWhenUsed="1"/>
-    <w:lsdException w:name="Outline List 1" w:semiHidden="1" w:unhideWhenUsed="1"/>
-    <w:lsdException w:name="Outline List 2" w:semiHidden="1" w:unhideWhenUsed="1"/>
-    <w:lsdException w:name="Outline List 3" w:semiHidden="1" w:unhideWhenUsed="1"/>
-    <w:lsdException w:name="Table Simple 1" w:semiHidden="1" w:unhideWhenUsed="1"/>
-    <w:lsdException w:name="Table Simple 2" w:semiHidden="1" w:unhideWhenUsed="1"/>
-    <w:lsdException w:name="Table Simple 3" w:semiHidden="1" w:unhideWhenUsed="1"/>
-    <w:lsdException w:name="Table Classic 1" w:semiHidden="1" w:unhideWhenUsed="1"/>
-    <w:lsdException w:name="Table Classic 2" w:semiHidden="1" w:unhideWhenUsed="1"/>
-    <w:lsdException w:name="Table Classic 3" w:semiHidden="1" w:unhideWhenUsed="1"/>
-    <w:lsdException w:name="Table Classic 4" w:semiHidden="1" w:unhideWhenUsed="1"/>
-    <w:lsdException w:name="Table Colorful 1" w:semiHidden="1" w:unhideWhenUsed="1"/>
-    <w:lsdException w:name="Table Colorful 2" w:semiHidden="1" w:unhideWhenUsed="1"/>
-    <w:lsdException w:name="Table Colorful 3" w:semiHidden="1" w:unhideWhenUsed="1"/>
-    <w:lsdException w:name="Table Columns 1" w:semiHidden="1" w:unhideWhenUsed="1"/>
-    <w:lsdException w:name="Table Columns 2" w:semiHidden="1" w:unhideWhenUsed="1"/>
-    <w:lsdException w:name="Table Columns 3" w:semiHidden="1" w:unhideWhenUsed="1"/>
-    <w:lsdException w:name="Table Columns 4" w:semiHidden="1" w:unhideWhenUsed="1"/>
-    <w:lsdException w:name="Table Columns 5" w:semiHidden="1" w:unhideWhenUsed="1"/>
-    <w:lsdException w:name="Table Grid 1" w:semiHidden="1" w:unhideWhenUsed="1"/>
-    <w:lsdException w:name="Table Grid 2" w:semiHidden="1" w:unhideWhenUsed="1"/>
-    <w:lsdException w:name="Table Grid 3" w:semiHidden="1" w:unhideWhenUsed="1"/>
-    <w:lsdException w:name="Table Grid 4" w:semiHidden="1" w:unhideWhenUsed="1"/>
-    <w:lsdException w:name="Table Grid 5" w:semiHidden="1" w:unhideWhenUsed="1"/>
-    <w:lsdException w:name="Table Grid 6" w:semiHidden="1" w:unhideWhenUsed="1"/>
-    <w:lsdException w:name="Table Grid 7" w:semiHidden="1" w:unhideWhenUsed="1"/>
-    <w:lsdException w:name="Table Grid 8" w:semiHidden="1" w:unhideWhenUsed="1"/>
-    <w:lsdException w:name="Table List 1" w:semiHidden="1" w:unhideWhenUsed="1"/>
-    <w:lsdException w:name="Table List 2" w:semiHidden="1" w:unhideWhenUsed="1"/>
-    <w:lsdException w:name="Table List 3" w:semiHidden="1" w:unhideWhenUsed="1"/>
-    <w:lsdException w:name="Table List 4" w:semiHidden="1" w:unhideWhenUsed="1"/>
-    <w:lsdException w:name="Table List 5" w:semiHidden="1" w:unhideWhenUsed="1"/>
-    <w:lsdException w:name="Table List 6" w:semiHidden="1" w:unhideWhenUsed="1"/>
-    <w:lsdException w:name="Table List 7" w:semiHidden="1" w:unhideWhenUsed="1"/>
-    <w:lsdException w:name="Table List 8" w:semiHidden="1" w:unhideWhenUsed="1"/>
-    <w:lsdException w:name="Table 3D effects 1" w:semiHidden="1" w:unhideWhenUsed="1"/>
-    <w:lsdException w:name="Table 3D effects 2" w:semiHidden="1" w:unhideWhenUsed="1"/>
-    <w:lsdException w:name="Table 3D effects 3" w:semiHidden="1" w:unhideWhenUsed="1"/>
-    <w:lsdException w:name="Table Contemporary" w:semiHidden="1" w:unhideWhenUsed="1"/>
-    <w:lsdException w:name="Table Elegant" w:semiHidden="1" w:unhideWhenUsed="1"/>
-    <w:lsdException w:name="Table Professional" w:semiHidden="1" w:unhideWhenUsed="1"/>
-    <w:lsdException w:name="Table Subtle 1" w:semiHidden="1" w:unhideWhenUsed="1"/>
-    <w:lsdException w:name="Table Subtle 2" w:semiHidden="1" w:unhideWhenUsed="1"/>
-    <w:lsdException w:name="Table Web 1" w:semiHidden="1" w:unhideWhenUsed="1"/>
-    <w:lsdException w:name="Table Web 2" w:semiHidden="1" w:unhideWhenUsed="1"/>
-    <w:lsdException w:name="Table Web 3" w:semiHidden="1" w:unhideWhenUsed="1"/>
-    <w:lsdException w:name="Balloon Text" w:semiHidden="1" w:unhideWhenUsed="1"/>
-    <w:lsdException w:name="Table Grid" w:uiPriority="39"/>
-    <w:lsdException w:name="Table Theme" w:semiHidden="1" w:unhideWhenUsed="1"/>
-    <w:lsdException w:name="Placeholder Text" w:semiHidden="1"/>
-    <w:lsdException w:name="No Spacing" w:uiPriority="1" w:qFormat="1"/>
-    <w:lsdException w:name="Light Shading" w:uiPriority="60"/>
-    <w:lsdException w:name="Light List" w:uiPriority="61"/>
-    <w:lsdException w:name="Light Grid" w:uiPriority="62"/>
-    <w:lsdException w:name="Medium Shading 1" w:uiPriority="63"/>
-    <w:lsdException w:name="Medium Shading 2" w:uiPriority="64"/>
-    <w:lsdException w:name="Medium List 1" w:uiPriority="65"/>
-    <w:lsdException w:name="Medium List 2" w:uiPriority="66"/>
-    <w:lsdException w:name="Medium Grid 1" w:uiPriority="67"/>
-    <w:lsdException w:name="Medium Grid 2" w:uiPriority="68"/>
-    <w:lsdException w:name="Medium Grid 3" w:uiPriority="69"/>
-    <w:lsdException w:name="Dark List" w:uiPriority="70"/>
-    <w:lsdException w:name="Colorful Shading" w:uiPriority="71"/>
-    <w:lsdException w:name="Colorful List" w:uiPriority="72"/>
-    <w:lsdException w:name="Colorful Grid" w:uiPriority="73"/>
-    <w:lsdException w:name="Light Shading Accent 1" w:uiPriority="60"/>
-    <w:lsdException w:name="Light List Accent 1" w:uiPriority="61"/>
-    <w:lsdException w:name="Light Grid Accent 1" w:uiPriority="62"/>
-    <w:lsdException w:name="Medium Shading 1 Accent 1" w:uiPriority="63"/>
-    <w:lsdException w:name="Medium Shading 2 Accent 1" w:uiPriority="64"/>
-    <w:lsdException w:name="Medium List 1 Accent 1" w:uiPriority="65"/>
-    <w:lsdException w:name="Revision" w:semiHidden="1"/>
-    <w:lsdException w:name="List Paragraph" w:uiPriority="34" w:qFormat="1"/>
-    <w:lsdException w:name="Quote" w:uiPriority="29" w:qFormat="1"/>
-    <w:lsdException w:name="Intense Quote" w:uiPriority="30" w:qFormat="1"/>
-    <w:lsdException w:name="Medium List 2 Accent 1" w:uiPriority="66"/>
-    <w:lsdException w:name="Medium Grid 1 Accent 1" w:uiPriority="67"/>
-    <w:lsdException w:name="Medium Grid 2 Accent 1" w:uiPriority="68"/>
-    <w:lsdException w:name="Medium Grid 3 Accent 1" w:uiPriority="69"/>
-    <w:lsdException w:name="Dark List Accent 1" w:uiPriority="70"/>
-    <w:lsdException w:name="Colorful Shading Accent 1" w:uiPriority="71"/>
-    <w:lsdException w:name="Colorful List Accent 1" w:uiPriority="72"/>
-    <w:lsdException w:name="Colorful Grid Accent 1" w:uiPriority="73"/>
-    <w:lsdException w:name="Light Shading Accent 2" w:uiPriority="60"/>
-    <w:lsdException w:name="Light List Accent 2" w:uiPriority="61"/>
-    <w:lsdException w:name="Light Grid Accent 2" w:uiPriority="62"/>
-    <w:lsdException w:name="Medium Shading 1 Accent 2" w:uiPriority="63"/>
-    <w:lsdException w:name="Medium Shading 2 Accent 2" w:uiPriority="64"/>
-    <w:lsdException w:name="Medium List 1 Accent 2" w:uiPriority="65"/>
-    <w:lsdException w:name="Medium List 2 Accent 2" w:uiPriority="66"/>
-    <w:lsdException w:name="Medium Grid 1 Accent 2" w:uiPriority="67"/>
-    <w:lsdException w:name="Medium Grid 2 Accent 2" w:uiPriority="68"/>
-    <w:lsdException w:name="Medium Grid 3 Accent 2" w:uiPriority="69"/>
-    <w:lsdException w:name="Dark List Accent 2" w:uiPriority="70"/>
-    <w:lsdException w:name="Colorful Shading Accent 2" w:uiPriority="71"/>
-    <w:lsdException w:name="Colorful List Accent 2" w:uiPriority="72"/>
-    <w:lsdException w:name="Colorful Grid Accent 2" w:uiPriority="73"/>
-    <w:lsdException w:name="Light Shading Accent 3" w:uiPriority="60"/>
-    <w:lsdException w:name="Light List Accent 3" w:uiPriority="61"/>
-    <w:lsdException w:name="Light Grid Accent 3" w:uiPriority="62"/>
-    <w:lsdException w:name="Medium Shading 1 Accent 3" w:uiPriority="63"/>
-    <w:lsdException w:name="Medium Shading 2 Accent 3" w:uiPriority="64"/>
-    <w:lsdException w:name="Medium List 1 Accent 3" w:uiPriority="65"/>
-    <w:lsdException w:name="Medium List 2 Accent 3" w:uiPriority="66"/>
-    <w:lsdException w:name="Medium Grid 1 Accent 3" w:uiPriority="67"/>
-    <w:lsdException w:name="Medium Grid 2 Accent 3" w:uiPriority="68"/>
-    <w:lsdException w:name="Medium Grid 3 Accent 3" w:uiPriority="69"/>
-    <w:lsdException w:name="Dark List Accent 3" w:uiPriority="70"/>
-    <w:lsdException w:name="Colorful Shading Accent 3" w:uiPriority="71"/>
-    <w:lsdException w:name="Colorful List Accent 3" w:uiPriority="72"/>
-    <w:lsdException w:name="Colorful Grid Accent 3" w:uiPriority="73"/>
-    <w:lsdException w:name="Light Shading Accent 4" w:uiPriority="60"/>
-    <w:lsdException w:name="Light List Accent 4" w:uiPriority="61"/>
-    <w:lsdException w:name="Light Grid Accent 4" w:uiPriority="62"/>
-    <w:lsdException w:name="Medium Shading 1 Accent 4" w:uiPriority="63"/>
-    <w:lsdException w:name="Medium Shading 2 Accent 4" w:uiPriority="64"/>
-    <w:lsdException w:name="Medium List 1 Accent 4" w:uiPriority="65"/>
-    <w:lsdException w:name="Medium List 2 Accent 4" w:uiPriority="66"/>
-    <w:lsdException w:name="Medium Grid 1 Accent 4" w:uiPriority="67"/>
-    <w:lsdException w:name="Medium Grid 2 Accent 4" w:uiPriority="68"/>
-    <w:lsdException w:name="Medium Grid 3 Accent 4" w:uiPriority="69"/>
-    <w:lsdException w:name="Dark List Accent 4" w:uiPriority="70"/>
-    <w:lsdException w:name="Colorful Shading Accent 4" w:uiPriority="71"/>
-    <w:lsdException w:name="Colorful List Accent 4" w:uiPriority="72"/>
-    <w:lsdException w:name="Colorful Grid Accent 4" w:uiPriority="73"/>
-    <w:lsdException w:name="Light Shading Accent 5" w:uiPriority="60"/>
-    <w:lsdException w:name="Light List Accent 5" w:uiPriority="61"/>
-    <w:lsdException w:name="Light Grid Accent 5" w:uiPriority="62"/>
-    <w:lsdException w:name="Medium Shading 1 Accent 5" w:uiPriority="63"/>
-    <w:lsdException w:name="Medium Shading 2 Accent 5" w:uiPriority="64"/>
-    <w:lsdException w:name="Medium List 1 Accent 5" w:uiPriority="65"/>
-    <w:lsdException w:name="Medium List 2 Accent 5" w:uiPriority="66"/>
-    <w:lsdException w:name="Medium Grid 1 Accent 5" w:uiPriority="67"/>
-    <w:lsdException w:name="Medium Grid 2 Accent 5" w:uiPriority="68"/>
-    <w:lsdException w:name="Medium Grid 3 Accent 5" w:uiPriority="69"/>
-    <w:lsdException w:name="Dark List Accent 5" w:uiPriority="70"/>
-    <w:lsdException w:name="Colorful Shading Accent 5" w:uiPriority="71"/>
-    <w:lsdException w:name="Colorful List Accent 5" w:uiPriority="72"/>
-    <w:lsdException w:name="Colorful Grid Accent 5" w:uiPriority="73"/>
-    <w:lsdException w:name="Light Shading Accent 6" w:uiPriority="60"/>
-    <w:lsdException w:name="Light List Accent 6" w:uiPriority="61"/>
-    <w:lsdException w:name="Light Grid Accent 6" w:uiPriority="62"/>
-    <w:lsdException w:name="Medium Shading 1 Accent 6" w:uiPriority="63"/>
-    <w:lsdException w:name="Medium Shading 2 Accent 6" w:uiPriority="64"/>
-    <w:lsdException w:name="Medium List 1 Accent 6" w:uiPriority="65"/>
-    <w:lsdException w:name="Medium List 2 Accent 6" w:uiPriority="66"/>
-    <w:lsdException w:name="Medium Grid 1 Accent 6" w:uiPriority="67"/>
-    <w:lsdException w:name="Medium Grid 2 Accent 6" w:uiPriority="68"/>
-    <w:lsdException w:name="Medium Grid 3 Accent 6" w:uiPriority="69"/>
-    <w:lsdException w:name="Dark List Accent 6" w:uiPriority="70"/>
-    <w:lsdException w:name="Colorful Shading Accent 6" w:uiPriority="71"/>
-    <w:lsdException w:name="Colorful List Accent 6" w:uiPriority="72"/>
-    <w:lsdException w:name="Colorful Grid Accent 6" w:uiPriority="73"/>
-    <w:lsdException w:name="Subtle Emphasis" w:uiPriority="19" w:qFormat="1"/>
-    <w:lsdException w:name="Intense Emphasis" w:uiPriority="21" w:qFormat="1"/>
-    <w:lsdException w:name="Subtle Reference" w:uiPriority="31" w:qFormat="1"/>
-    <w:lsdException w:name="Intense Reference" w:uiPriority="32" w:qFormat="1"/>
-    <w:lsdException w:name="Book Title" w:uiPriority="33" w:qFormat="1"/>
-    <w:lsdException w:name="Bibliography" w:semiHidden="1" w:uiPriority="37" w:unhideWhenUsed="1"/>
-    <w:lsdException w:name="TOC Heading" w:semiHidden="1" w:uiPriority="39" w:unhideWhenUsed="1" w:qFormat="1"/>
-    <w:lsdException w:name="Plain Table 1" w:uiPriority="41"/>
-    <w:lsdException w:name="Plain Table 2" w:uiPriority="42"/>
-    <w:lsdException w:name="Plain Table 3" w:uiPriority="43"/>
-    <w:lsdException w:name="Plain Table 4" w:uiPriority="44"/>
-    <w:lsdException w:name="Plain Table 5" w:uiPriority="45"/>
-    <w:lsdException w:name="Grid Table Light" w:uiPriority="40"/>
-    <w:lsdException w:name="Grid Table 1 Light" w:uiPriority="46"/>
-    <w:lsdException w:name="Grid Table 2" w:uiPriority="47"/>
-    <w:lsdException w:name="Grid Table 3" w:uiPriority="48"/>
-    <w:lsdException w:name="Grid Table 4" w:uiPriority="49"/>
-    <w:lsdException w:name="Grid Table 5 Dark" w:uiPriority="50"/>
-    <w:lsdException w:name="Grid Table 6 Colorful" w:uiPriority="51"/>
-    <w:lsdException w:name="Grid Table 7 Colorful" w:uiPriority="52"/>
-    <w:lsdException w:name="Grid Table 1 Light Accent 1" w:uiPriority="46"/>
-    <w:lsdException w:name="Grid Table 2 Accent 1" w:uiPriority="47"/>
-    <w:lsdException w:name="Grid Table 3 Accent 1" w:uiPriority="48"/>
-    <w:lsdException w:name="Grid Table 4 Accent 1" w:uiPriority="49"/>
-    <w:lsdException w:name="Grid Table 5 Dark Accent 1" w:uiPriority="50"/>
-    <w:lsdException w:name="Grid Table 6 Colorful Accent 1" w:uiPriority="51"/>
-    <w:lsdException w:name="Grid Table 7 Colorful Accent 1" w:uiPriority="52"/>
-    <w:lsdException w:name="Grid Table 1 Light Accent 2" w:uiPriority="46"/>
-    <w:lsdException w:name="Grid Table 2 Accent 2" w:uiPriority="47"/>
-    <w:lsdException w:name="Grid Table 3 Accent 2" w:uiPriority="48"/>
-    <w:lsdException w:name="Grid Table 4 Accent 2" w:uiPriority="49"/>
-    <w:lsdException w:name="Grid Table 5 Dark Accent 2" w:uiPriority="50"/>
-    <w:lsdException w:name="Grid Table 6 Colorful Accent 2" w:uiPriority="51"/>
-    <w:lsdException w:name="Grid Table 7 Colorful Accent 2" w:uiPriority="52"/>
-    <w:lsdException w:name="Grid Table 1 Light Accent 3" w:uiPriority="46"/>
-    <w:lsdException w:name="Grid Table 2 Accent 3" w:uiPriority="47"/>
-    <w:lsdException w:name="Grid Table 3 Accent 3" w:uiPriority="48"/>
-    <w:lsdException w:name="Grid Table 4 Accent 3" w:uiPriority="49"/>
-    <w:lsdException w:name="Grid Table 5 Dark Accent 3" w:uiPriority="50"/>
-    <w:lsdException w:name="Grid Table 6 Colorful Accent 3" w:uiPriority="51"/>
-    <w:lsdException w:name="Grid Table 7 Colorful Accent 3" w:uiPriority="52"/>
-    <w:lsdException w:name="Grid Table 1 Light Accent 4" w:uiPriority="46"/>
-    <w:lsdException w:name="Grid Table 2 Accent 4" w:uiPriority="47"/>
-    <w:lsdException w:name="Grid Table 3 Accent 4" w:uiPriority="48"/>
-    <w:lsdException w:name="Grid Table 4 Accent 4" w:uiPriority="49"/>
-    <w:lsdException w:name="Grid Table 5 Dark Accent 4" w:uiPriority="50"/>
-    <w:lsdException w:name="Grid Table 6 Colorful Accent 4" w:uiPriority="51"/>
-    <w:lsdException w:name="Grid Table 7 Colorful Accent 4" w:uiPriority="52"/>
-    <w:lsdException w:name="Grid Table 1 Light Accent 5" w:uiPriority="46"/>
-    <w:lsdException w:name="Grid Table 2 Accent 5" w:uiPriority="47"/>
-    <w:lsdException w:name="Grid Table 3 Accent 5" w:uiPriority="48"/>
-    <w:lsdException w:name="Grid Table 4 Accent 5" w:uiPriority="49"/>
-    <w:lsdException w:name="Grid Table 5 Dark Accent 5" w:uiPriority="50"/>
-    <w:lsdException w:name="Grid Table 6 Colorful Accent 5" w:uiPriority="51"/>
-    <w:lsdException w:name="Grid Table 7 Colorful Accent 5" w:uiPriority="52"/>
-    <w:lsdException w:name="Grid Table 1 Light Accent 6" w:uiPriority="46"/>
-    <w:lsdException w:name="Grid Table 2 Accent 6" w:uiPriority="47"/>
-    <w:lsdException w:name="Grid Table 3 Accent 6" w:uiPriority="48"/>
-    <w:lsdException w:name="Grid Table 4 Accent 6" w:uiPriority="49"/>
-    <w:lsdException w:name="Grid Table 5 Dark Accent 6" w:uiPriority="50"/>
-    <w:lsdException w:name="Grid Table 6 Colorful Accent 6" w:uiPriority="51"/>
-    <w:lsdException w:name="Grid Table 7 Colorful Accent 6" w:uiPriority="52"/>
-    <w:lsdException w:name="List Table 1 Light" w:uiPriority="46"/>
-    <w:lsdException w:name="List Table 2" w:uiPriority="47"/>
-    <w:lsdException w:name="List Table 3" w:uiPriority="48"/>
-    <w:lsdException w:name="List Table 4" w:uiPriority="49"/>
-    <w:lsdException w:name="List Table 5 Dark" w:uiPriority="50"/>
-    <w:lsdException w:name="List Table 6 Colorful" w:uiPriority="51"/>
-    <w:lsdException w:name="List Table 7 Colorful" w:uiPriority="52"/>
-    <w:lsdException w:name="List Table 1 Light Accent 1" w:uiPriority="46"/>
-    <w:lsdException w:name="List Table 2 Accent 1" w:uiPriority="47"/>
-    <w:lsdException w:name="List Table 3 Accent 1" w:uiPriority="48"/>
-    <w:lsdException w:name="List Table 4 Accent 1" w:uiPriority="49"/>
-    <w:lsdException w:name="List Table 5 Dark Accent 1" w:uiPriority="50"/>
-    <w:lsdException w:name="List Table 6 Colorful Accent 1" w:uiPriority="51"/>
-    <w:lsdException w:name="List Table 7 Colorful Accent 1" w:uiPriority="52"/>
-    <w:lsdException w:name="List Table 1 Light Accent 2" w:uiPriority="46"/>
-    <w:lsdException w:name="List Table 2 Accent 2" w:uiPriority="47"/>
-    <w:lsdException w:name="List Table 3 Accent 2" w:uiPriority="48"/>
-    <w:lsdException w:name="List Table 4 Accent 2" w:uiPriority="49"/>
-    <w:lsdException w:name="List Table 5 Dark Accent 2" w:uiPriority="50"/>
-    <w:lsdException w:name="List Table 6 Colorful Accent 2" w:uiPriority="51"/>
-    <w:lsdException w:name="List Table 7 Colorful Accent 2" w:uiPriority="52"/>
-    <w:lsdException w:name="List Table 1 Light Accent 3" w:uiPriority="46"/>
-    <w:lsdException w:name="List Table 2 Accent 3" w:uiPriority="47"/>
-    <w:lsdException w:name="List Table 3 Accent 3" w:uiPriority="48"/>
-    <w:lsdException w:name="List Table 4 Accent 3" w:uiPriority="49"/>
-    <w:lsdException w:name="List Table 5 Dark Accent 3" w:uiPriority="50"/>
-    <w:lsdException w:name="List Table 6 Colorful Accent 3" w:uiPriority="51"/>
-    <w:lsdException w:name="List Table 7 Colorful Accent 3" w:uiPriority="52"/>
-    <w:lsdException w:name="List Table 1 Light Accent 4" w:uiPriority="46"/>
-    <w:lsdException w:name="List Table 2 Accent 4" w:uiPriority="47"/>
-    <w:lsdException w:name="List Table 3 Accent 4" w:uiPriority="48"/>
-    <w:lsdException w:name="List Table 4 Accent 4" w:uiPriority="49"/>
-    <w:lsdException w:name="List Table 5 Dark Accent 4" w:uiPriority="50"/>
-    <w:lsdException w:name="List Table 6 Colorful Accent 4" w:uiPriority="51"/>
-    <w:lsdException w:name="List Table 7 Colorful Accent 4" w:uiPriority="52"/>
-    <w:lsdException w:name="List Table 1 Light Accent 5" w:uiPriority="46"/>
-    <w:lsdException w:name="List Table 2 Accent 5" w:uiPriority="47"/>
-    <w:lsdException w:name="List Table 3 Accent 5" w:uiPriority="48"/>
-    <w:lsdException w:name="List Table 4 Accent 5" w:uiPriority="49"/>
-    <w:lsdException w:name="List Table 5 Dark Accent 5" w:uiPriority="50"/>
-    <w:lsdException w:name="List Table 6 Colorful Accent 5" w:uiPriority="51"/>
-    <w:lsdException w:name="List Table 7 Colorful Accent 5" w:uiPriority="52"/>
-    <w:lsdException w:name="List Table 1 Light Accent 6" w:uiPriority="46"/>
-    <w:lsdException w:name="List Table 2 Accent 6" w:uiPriority="47"/>
-    <w:lsdException w:name="List Table 3 Accent 6" w:uiPriority="48"/>
-    <w:lsdException w:name="List Table 4 Accent 6" w:uiPriority="49"/>
-    <w:lsdException w:name="List Table 5 Dark Accent 6" w:uiPriority="50"/>
-    <w:lsdException w:name="List Table 6 Colorful Accent 6" w:uiPriority="51"/>
-    <w:lsdException w:name="List Table 7 Colorful Accent 6" w:uiPriority="52"/>
-  </w:latentStyles>
-  <w:style w:type="paragraph" w:default="1" w:styleId="Normal">
-    <w:name w:val="Normal"/>
+  <w:style w:type="paragraph" w:styleId="Sansinterligne">
+    <w:name w:val="No Spacing"/>
+    <w:uiPriority w:val="1"/>
     <w:qFormat/>
-  </w:style>
-  <w:style w:type="character" w:default="1" w:styleId="Policepardfaut">
-    <w:name w:val="Default Paragraph Font"/>
-    <w:uiPriority w:val="1"/>
-    <w:semiHidden/>
-    <w:unhideWhenUsed/>
-  </w:style>
-  <w:style w:type="table" w:default="1" w:styleId="TableauNormal">
-    <w:name w:val="Normal Table"/>
-    <w:uiPriority w:val="99"/>
-    <w:semiHidden/>
-    <w:unhideWhenUsed/>
-    <w:tblPr>
-      <w:tblInd w:w="0" w:type="dxa"/>
-      <w:tblCellMar>
-        <w:top w:w="0" w:type="dxa"/>
-        <w:left w:w="108" w:type="dxa"/>
-        <w:bottom w:w="0" w:type="dxa"/>
-        <w:right w:w="108" w:type="dxa"/>
-      </w:tblCellMar>
-    </w:tblPr>
-  </w:style>
-  <w:style w:type="numbering" w:default="1" w:styleId="Aucuneliste">
-    <w:name w:val="No List"/>
-    <w:uiPriority w:val="99"/>
-    <w:semiHidden/>
-    <w:unhideWhenUsed/>
-  </w:style>
-  <w:style w:type="character" w:styleId="Textedelespacerserv">
-    <w:name w:val="Placeholder Text"/>
-    <w:basedOn w:val="Policepardfaut"/>
-    <w:uiPriority w:val="99"/>
-    <w:semiHidden/>
+    <w:rsid w:val="006D653E"/>
+    <w:pPr>
+      <w:ind w:left="720" w:right="720"/>
+    </w:pPr>
     <w:rPr>
-      <w:color w:val="808080"/>
+      <w:rFonts w:eastAsiaTheme="minorHAnsi"/>
+      <w:color w:val="595959" w:themeColor="text1" w:themeTint="A6"/>
+      <w:kern w:val="20"/>
+      <w:szCs w:val="20"/>
     </w:rPr>
   </w:style>
-  <w:style w:type="paragraph" w:customStyle="1" w:styleId="4844F843630A4B4D94BE89844BE537B0">
-    <w:name w:val="4844F843630A4B4D94BE89844BE537B0"/>
-  </w:style>
-  <w:style w:type="paragraph" w:customStyle="1" w:styleId="020FE77B63474CFEBA88C216A82F6518">
-    <w:name w:val="020FE77B63474CFEBA88C216A82F6518"/>
-  </w:style>
-  <w:style w:type="character" w:styleId="lev">
-    <w:name w:val="Strong"/>
-    <w:basedOn w:val="Policepardfaut"/>
-    <w:uiPriority w:val="1"/>
-    <w:rPr>
-      <w:b/>
-      <w:bCs/>
-    </w:rPr>
-  </w:style>
-  <w:style w:type="paragraph" w:customStyle="1" w:styleId="EE8F92E8DF5F47D398DCE3B951DF8A68">
-    <w:name w:val="EE8F92E8DF5F47D398DCE3B951DF8A68"/>
-  </w:style>
-  <w:style w:type="paragraph" w:customStyle="1" w:styleId="20226076BE6B4D5DB1CDE6623460E7B0">
-    <w:name w:val="20226076BE6B4D5DB1CDE6623460E7B0"/>
-  </w:style>
-  <w:style w:type="paragraph" w:customStyle="1" w:styleId="51BCE5C8DDEC48D4A6E53D343A1F0BB6">
-    <w:name w:val="51BCE5C8DDEC48D4A6E53D343A1F0BB6"/>
-  </w:style>
-  <w:style w:type="paragraph" w:customStyle="1" w:styleId="8A45EA27B44B46258C38D459478A3F0A">
-    <w:name w:val="8A45EA27B44B46258C38D459478A3F0A"/>
-  </w:style>
-  <w:style w:type="paragraph" w:customStyle="1" w:styleId="3E6907C1B9A144AE94E98F995D2A55B0">
-    <w:name w:val="3E6907C1B9A144AE94E98F995D2A55B0"/>
-  </w:style>
-  <w:style w:type="paragraph" w:customStyle="1" w:styleId="E2B9A3F9101348B79B17EF500DED0828">
-    <w:name w:val="E2B9A3F9101348B79B17EF500DED0828"/>
-  </w:style>
-  <w:style w:type="paragraph" w:customStyle="1" w:styleId="41533FF387B949559F87CE5FA3E7A4E1">
-    <w:name w:val="41533FF387B949559F87CE5FA3E7A4E1"/>
-  </w:style>
-  <w:style w:type="paragraph" w:customStyle="1" w:styleId="F521B5FF44DC423489240A11F112E174">
-    <w:name w:val="F521B5FF44DC423489240A11F112E174"/>
-  </w:style>
-  <w:style w:type="paragraph" w:customStyle="1" w:styleId="DBB4C52A04E848E198B7556C085DF603">
-    <w:name w:val="DBB4C52A04E848E198B7556C085DF603"/>
-  </w:style>
-  <w:style w:type="paragraph" w:customStyle="1" w:styleId="864941D729474018B109BC9EB4040AFD">
-    <w:name w:val="864941D729474018B109BC9EB4040AFD"/>
-  </w:style>
-  <w:style w:type="paragraph" w:customStyle="1" w:styleId="906A508F52FD482198A95A5B1AD91A97">
-    <w:name w:val="906A508F52FD482198A95A5B1AD91A97"/>
-    <w:rsid w:val="002E2714"/>
-  </w:style>
-  <w:style w:type="paragraph" w:customStyle="1" w:styleId="6330549A53344AA9B1A235E7D953D040">
-    <w:name w:val="6330549A53344AA9B1A235E7D953D040"/>
-    <w:rsid w:val="002E2714"/>
-  </w:style>
-  <w:style w:type="paragraph" w:customStyle="1" w:styleId="973FC8A14EC7424795B990C1929854C8">
-    <w:name w:val="973FC8A14EC7424795B990C1929854C8"/>
-    <w:rsid w:val="002E2714"/>
-  </w:style>
-  <w:style w:type="paragraph" w:customStyle="1" w:styleId="6588DE674A7B44E9B1518676C356B42B">
-    <w:name w:val="6588DE674A7B44E9B1518676C356B42B"/>
-    <w:rsid w:val="002E2714"/>
-  </w:style>
-  <w:style w:type="paragraph" w:customStyle="1" w:styleId="0C1458C5C17449F894462945AB813291">
-    <w:name w:val="0C1458C5C17449F894462945AB813291"/>
-    <w:rsid w:val="002E2714"/>
-  </w:style>
-  <w:style w:type="paragraph" w:customStyle="1" w:styleId="8E1BCDF989744BBD9B346F2FB7BD2B0E">
-    <w:name w:val="8E1BCDF989744BBD9B346F2FB7BD2B0E"/>
-    <w:rsid w:val="002E2714"/>
-  </w:style>
-  <w:style w:type="paragraph" w:customStyle="1" w:styleId="D7A72759043542F797E5C2CC5191E30C">
-    <w:name w:val="D7A72759043542F797E5C2CC5191E30C"/>
-    <w:rsid w:val="002E2714"/>
-  </w:style>
-  <w:style w:type="paragraph" w:customStyle="1" w:styleId="87BF17AD2B4A45B1AAD3B53EF5BB8904">
-    <w:name w:val="87BF17AD2B4A45B1AAD3B53EF5BB8904"/>
-    <w:rsid w:val="002E2714"/>
-  </w:style>
 </w:styles>
-</file>
-
-<file path=word/glossary/webSettings.xml><?xml version="1.0" encoding="utf-8"?>
-<w:webSettings xmlns:mc="http://schemas.openxmlformats.org/markup-compatibility/2006" xmlns:r="http://schemas.openxmlformats.org/officeDocument/2006/relationships" xmlns:w="http://schemas.openxmlformats.org/wordprocessingml/2006/main" xmlns:w14="http://schemas.microsoft.com/office/word/2010/wordml" xmlns:w15="http://schemas.microsoft.com/office/word/2012/wordml" xmlns:w16se="http://schemas.microsoft.com/office/word/2015/wordml/symex" mc:Ignorable="w14 w15 w16se">
-  <w:optimizeForBrowser/>
-  <w:allowPNG/>
-</w:webSettings>
 </file>
 
 <file path=word/theme/theme1.xml><?xml version="1.0" encoding="utf-8"?>
@@ -4356,21 +4079,21 @@
 </file>
 
 <file path=customXml/item1.xml><?xml version="1.0" encoding="utf-8"?>
+<p:properties xmlns:p="http://schemas.microsoft.com/office/2006/metadata/properties" xmlns:xsi="http://www.w3.org/2001/XMLSchema-instance" xmlns:pc="http://schemas.microsoft.com/office/infopath/2007/PartnerControls">
+  <documentManagement>
+    <Status xmlns="71af3243-3dd4-4a8d-8c0d-dd76da1f02a5">Not started</Status>
+    <MediaServiceKeyPoints xmlns="71af3243-3dd4-4a8d-8c0d-dd76da1f02a5" xsi:nil="true"/>
+  </documentManagement>
+</p:properties>
+</file>
+
+<file path=customXml/item2.xml><?xml version="1.0" encoding="utf-8"?>
 <?mso-contentType ?>
 <FormTemplates xmlns="http://schemas.microsoft.com/sharepoint/v3/contenttype/forms">
   <Display>DocumentLibraryForm</Display>
   <Edit>DocumentLibraryForm</Edit>
   <New>DocumentLibraryForm</New>
 </FormTemplates>
-</file>
-
-<file path=customXml/item2.xml><?xml version="1.0" encoding="utf-8"?>
-<p:properties xmlns:p="http://schemas.microsoft.com/office/2006/metadata/properties" xmlns:xsi="http://www.w3.org/2001/XMLSchema-instance" xmlns:pc="http://schemas.microsoft.com/office/infopath/2007/PartnerControls">
-  <documentManagement>
-    <Status xmlns="71af3243-3dd4-4a8d-8c0d-dd76da1f02a5">Not started</Status>
-    <MediaServiceKeyPoints xmlns="71af3243-3dd4-4a8d-8c0d-dd76da1f02a5" xsi:nil="true"/>
-  </documentManagement>
-</p:properties>
 </file>
 
 <file path=customXml/item3.xml><?xml version="1.0" encoding="utf-8"?>
@@ -4599,19 +4322,19 @@
 </file>
 
 <file path=customXml/itemProps1.xml><?xml version="1.0" encoding="utf-8"?>
-<ds:datastoreItem xmlns:ds="http://schemas.openxmlformats.org/officeDocument/2006/customXml" ds:itemID="{EA04023A-A2A1-445E-8B7C-04FB2DBA5906}">
+<ds:datastoreItem xmlns:ds="http://schemas.openxmlformats.org/officeDocument/2006/customXml" ds:itemID="{D072AD07-53A3-41FC-A530-2744C14395A4}">
   <ds:schemaRefs>
-    <ds:schemaRef ds:uri="http://schemas.microsoft.com/sharepoint/v3/contenttype/forms"/>
+    <ds:schemaRef ds:uri="http://schemas.microsoft.com/office/2006/metadata/properties"/>
+    <ds:schemaRef ds:uri="http://schemas.microsoft.com/office/infopath/2007/PartnerControls"/>
+    <ds:schemaRef ds:uri="71af3243-3dd4-4a8d-8c0d-dd76da1f02a5"/>
   </ds:schemaRefs>
 </ds:datastoreItem>
 </file>
 
 <file path=customXml/itemProps2.xml><?xml version="1.0" encoding="utf-8"?>
-<ds:datastoreItem xmlns:ds="http://schemas.openxmlformats.org/officeDocument/2006/customXml" ds:itemID="{D072AD07-53A3-41FC-A530-2744C14395A4}">
+<ds:datastoreItem xmlns:ds="http://schemas.openxmlformats.org/officeDocument/2006/customXml" ds:itemID="{EA04023A-A2A1-445E-8B7C-04FB2DBA5906}">
   <ds:schemaRefs>
-    <ds:schemaRef ds:uri="http://schemas.microsoft.com/office/2006/metadata/properties"/>
-    <ds:schemaRef ds:uri="http://schemas.microsoft.com/office/infopath/2007/PartnerControls"/>
-    <ds:schemaRef ds:uri="71af3243-3dd4-4a8d-8c0d-dd76da1f02a5"/>
+    <ds:schemaRef ds:uri="http://schemas.microsoft.com/sharepoint/v3/contenttype/forms"/>
   </ds:schemaRefs>
 </ds:datastoreItem>
 </file>
@@ -4636,7 +4359,7 @@
 </file>
 
 <file path=customXml/itemProps4.xml><?xml version="1.0" encoding="utf-8"?>
-<ds:datastoreItem xmlns:ds="http://schemas.openxmlformats.org/officeDocument/2006/customXml" ds:itemID="{07B164B4-394A-4995-855D-7EEEC96578ED}">
+<ds:datastoreItem xmlns:ds="http://schemas.openxmlformats.org/officeDocument/2006/customXml" ds:itemID="{7EF6D246-BC65-4F7E-BB39-4D111E4541AB}">
   <ds:schemaRefs>
     <ds:schemaRef ds:uri="http://schemas.openxmlformats.org/officeDocument/2006/bibliography"/>
   </ds:schemaRefs>

</xml_diff>